<commit_message>
Updated Demand Model Instructions
</commit_message>
<xml_diff>
--- a/Planning Documents/Data_Preprocessing_Steps.docx
+++ b/Planning Documents/Data_Preprocessing_Steps.docx
@@ -31,7 +31,31 @@
         </w:numPr>
       </w:pPr>
       <w:r>
-        <w:t xml:space="preserve">Add a new field to the X21 Veteran Status table, called “Total Veterans”. Set it equal to the sum of columns </w:t>
+        <w:t xml:space="preserve">Create a new calculated field in the X21 Veteran Status table, called “Real_GEOID”. Set it equal to </w:t>
+      </w:r>
+      <w:r>
+        <w:rPr>
+          <w:b/>
+        </w:rPr>
+        <w:t>!GEOID![!GEOID!.find(‘</w:t>
+      </w:r>
+      <w:r>
+        <w:rPr>
+          <w:b/>
+        </w:rPr>
+        <w:t>S’</w:t>
+      </w:r>
+      <w:r>
+        <w:rPr>
+          <w:b/>
+        </w:rPr>
+        <w:t>)+1:]</w:t>
+      </w:r>
+      <w:r>
+        <w:t>.  Join the ACS table with the X_21 table by the GEOID and Real_GEOID fields, respectively, with the ACS as the primary</w:t>
+      </w:r>
+      <w:r>
+        <w:t>; Field Type should be “Text”.</w:t>
       </w:r>
     </w:p>
     <w:p>
@@ -43,57 +67,7 @@
         </w:numPr>
       </w:pPr>
       <w:r>
-        <w:t>Create a new calculated field in the X21 Veteran Status table, called “</w:t>
-      </w:r>
-      <w:proofErr w:type="spellStart"/>
-      <w:r>
-        <w:t>Real_GEOID</w:t>
-      </w:r>
-      <w:proofErr w:type="spellEnd"/>
-      <w:r>
-        <w:t xml:space="preserve">”. Set it equal </w:t>
-      </w:r>
-      <w:proofErr w:type="gramStart"/>
-      <w:r>
-        <w:t xml:space="preserve">to </w:t>
-      </w:r>
-      <w:r>
-        <w:rPr>
-          <w:b/>
-        </w:rPr>
-        <w:t>!GEOID</w:t>
-      </w:r>
-      <w:proofErr w:type="gramEnd"/>
-      <w:r>
-        <w:rPr>
-          <w:b/>
-        </w:rPr>
-        <w:t>![!</w:t>
-      </w:r>
-      <w:proofErr w:type="spellStart"/>
-      <w:r>
-        <w:rPr>
-          <w:b/>
-        </w:rPr>
-        <w:t>GEOID!.find</w:t>
-      </w:r>
-      <w:proofErr w:type="spellEnd"/>
-      <w:r>
-        <w:rPr>
-          <w:b/>
-        </w:rPr>
-        <w:t>(‘s’)+1:]</w:t>
-      </w:r>
-      <w:r>
-        <w:t xml:space="preserve">.  Join the ACS table with the X_21 table by the GEOID and </w:t>
-      </w:r>
-      <w:proofErr w:type="spellStart"/>
-      <w:r>
-        <w:t>Real_GEOID</w:t>
-      </w:r>
-      <w:proofErr w:type="spellEnd"/>
-      <w:r>
-        <w:t xml:space="preserve"> fields, respectively, with the ACS as the primary</w:t>
+        <w:t>Use the mean center tool to create a new table, [State]_Census_Blocks_VetData_Centroids. The input table will be the ACS table and the case field will be GEOID.</w:t>
       </w:r>
     </w:p>
     <w:p>
@@ -105,16 +79,16 @@
         </w:numPr>
       </w:pPr>
       <w:r>
-        <w:t>Use the mean center tool to create a new table, [State]_</w:t>
-      </w:r>
-      <w:proofErr w:type="spellStart"/>
-      <w:r>
-        <w:t>Census_Blocks_VetData_Centroids</w:t>
-      </w:r>
-      <w:proofErr w:type="spellEnd"/>
-      <w:r>
-        <w:t>. The input table will be the ACS table and the case field will be GEOID.</w:t>
-      </w:r>
+        <w:t>Use the dissolve tool to create a new table, [State]_Census_Blocks_VetSums. The input features will be the ACS table, the dissolve field will be GEOID, and the statistics field will be “Total Veterans” (computed in step 2</w:t>
+      </w:r>
+      <w:r>
+        <w:t>, we want to take the sum</w:t>
+      </w:r>
+      <w:r>
+        <w:t>).</w:t>
+      </w:r>
+      <w:bookmarkStart w:id="0" w:name="_GoBack"/>
+      <w:bookmarkEnd w:id="0"/>
     </w:p>
     <w:p>
       <w:pPr>
@@ -125,21 +99,7 @@
         </w:numPr>
       </w:pPr>
       <w:r>
-        <w:t>Use the dissolve tool to create a new table, [State]_</w:t>
-      </w:r>
-      <w:proofErr w:type="spellStart"/>
-      <w:r>
-        <w:t>Census_Blocks_VetSums</w:t>
-      </w:r>
-      <w:proofErr w:type="spellEnd"/>
-      <w:r>
-        <w:t>. The input features will be the ACS table, the dissolve field will be GEOID, and the statistics field will be “Total Veterans” (computed in step 2</w:t>
-      </w:r>
-      <w:r>
-        <w:t>, we want to take the sum</w:t>
-      </w:r>
-      <w:r>
-        <w:t>).</w:t>
+        <w:t>Join the [State]_Census_Blocks_VetData_Centroids table with the [State]_Census_Blocks_VetSums table, using GEOID as the join field and the former table as the primary.</w:t>
       </w:r>
     </w:p>
     <w:p>
@@ -151,29 +111,7 @@
         </w:numPr>
       </w:pPr>
       <w:r>
-        <w:t xml:space="preserve">Join the </w:t>
-      </w:r>
-      <w:r>
-        <w:t>[State]_</w:t>
-      </w:r>
-      <w:proofErr w:type="spellStart"/>
-      <w:r>
-        <w:t>Census_Blocks_VetData_Centroids</w:t>
-      </w:r>
-      <w:proofErr w:type="spellEnd"/>
-      <w:r>
-        <w:t xml:space="preserve"> table with the [</w:t>
-      </w:r>
-      <w:r>
-        <w:t>State]_</w:t>
-      </w:r>
-      <w:proofErr w:type="spellStart"/>
-      <w:r>
-        <w:t>Census_Blocks_VetSums</w:t>
-      </w:r>
-      <w:proofErr w:type="spellEnd"/>
-      <w:r>
-        <w:t xml:space="preserve"> table, using GEOID as the join field and the former table as the primary.</w:t>
+        <w:t>Use the spatially constrained multivariate clustering tool to create a table called [State]_Census_Blocks_VetData_[#]_Clusters. Set input features to [State]_Census_Blocks_VetData_Centroids, and the analysis fields to the XCord and YCord. Set the number of clusters ([#]) to 2*the number of counties in the state. Leave everything else blank.</w:t>
       </w:r>
     </w:p>
     <w:p>
@@ -185,47 +123,7 @@
         </w:numPr>
       </w:pPr>
       <w:r>
-        <w:t>Use the spatially constrained multivariate clustering tool to create a table called [State]_</w:t>
-      </w:r>
-      <w:proofErr w:type="spellStart"/>
-      <w:r>
-        <w:t>Census_Blocks_VetData</w:t>
-      </w:r>
-      <w:proofErr w:type="spellEnd"/>
-      <w:proofErr w:type="gramStart"/>
-      <w:r>
-        <w:t>_[</w:t>
-      </w:r>
-      <w:proofErr w:type="gramEnd"/>
-      <w:r>
-        <w:t xml:space="preserve">#]_Clusters. Set input features to </w:t>
-      </w:r>
-      <w:r>
-        <w:t>[State]_</w:t>
-      </w:r>
-      <w:proofErr w:type="spellStart"/>
-      <w:r>
-        <w:t>Census_Blocks_VetData_Centroids</w:t>
-      </w:r>
-      <w:proofErr w:type="spellEnd"/>
-      <w:r>
-        <w:t xml:space="preserve">, and the analysis fields to the </w:t>
-      </w:r>
-      <w:proofErr w:type="spellStart"/>
-      <w:r>
-        <w:t>XCord</w:t>
-      </w:r>
-      <w:proofErr w:type="spellEnd"/>
-      <w:r>
-        <w:t xml:space="preserve"> and </w:t>
-      </w:r>
-      <w:proofErr w:type="spellStart"/>
-      <w:r>
-        <w:t>YCord</w:t>
-      </w:r>
-      <w:proofErr w:type="spellEnd"/>
-      <w:r>
-        <w:t>. Set the number of clusters ([#]) to 2*the number of counties in the state. Leave everything else blank.</w:t>
+        <w:t>Use the mean center tool to create a new table, All Demand Points. The input table will be [State]_Census_Blocks_VetData_[#]_Clusters and the case field will be CLUSTER_ID</w:t>
       </w:r>
     </w:p>
     <w:p>
@@ -237,26 +135,7 @@
         </w:numPr>
       </w:pPr>
       <w:r>
-        <w:t xml:space="preserve">Use the mean center tool to create a new table, All Demand Points. The input table will be </w:t>
-      </w:r>
-      <w:r>
-        <w:t>[State]_</w:t>
-      </w:r>
-      <w:proofErr w:type="spellStart"/>
-      <w:r>
-        <w:t>Census_Blocks_VetData</w:t>
-      </w:r>
-      <w:proofErr w:type="spellEnd"/>
-      <w:proofErr w:type="gramStart"/>
-      <w:r>
-        <w:t>_[</w:t>
-      </w:r>
-      <w:proofErr w:type="gramEnd"/>
-      <w:r>
-        <w:t>#]_Clusters</w:t>
-      </w:r>
-      <w:r>
-        <w:t xml:space="preserve"> and the case field will be CLUSTER_ID</w:t>
+        <w:t>Use the dissolve tool to create a new table, [State]_Census_Blocks_[#]_Sums. The input features will be [State]_Census_Blocks_VetData_[#]_Clusters, the dissolve field will be CLUSTER_ID, and the statistics field will be the “Total Veterans” field (we want the sum).</w:t>
       </w:r>
     </w:p>
     <w:p>
@@ -268,68 +147,8 @@
         </w:numPr>
       </w:pPr>
       <w:r>
-        <w:t>Use the dissolve tool to create a new table, [State]_</w:t>
-      </w:r>
-      <w:proofErr w:type="spellStart"/>
-      <w:r>
-        <w:t>Census_Blocks</w:t>
-      </w:r>
-      <w:proofErr w:type="spellEnd"/>
-      <w:proofErr w:type="gramStart"/>
-      <w:r>
-        <w:t>_[</w:t>
-      </w:r>
-      <w:proofErr w:type="gramEnd"/>
-      <w:r>
-        <w:t xml:space="preserve">#]_Sums. The input features will be </w:t>
-      </w:r>
-      <w:r>
-        <w:t>[State]_</w:t>
-      </w:r>
-      <w:proofErr w:type="spellStart"/>
-      <w:r>
-        <w:t>Census_Blocks_VetData</w:t>
-      </w:r>
-      <w:proofErr w:type="spellEnd"/>
-      <w:proofErr w:type="gramStart"/>
-      <w:r>
-        <w:t>_[</w:t>
-      </w:r>
-      <w:proofErr w:type="gramEnd"/>
-      <w:r>
-        <w:t>#]_Clusters</w:t>
-      </w:r>
-      <w:r>
-        <w:t>, the dissolve field will be CLUSTER_ID, and the statistics field will be the “Total Veterans” field (we want the sum).</w:t>
-      </w:r>
-    </w:p>
-    <w:p>
-      <w:pPr>
-        <w:pStyle w:val="ListParagraph"/>
-        <w:numPr>
-          <w:ilvl w:val="0"/>
-          <w:numId w:val="1"/>
-        </w:numPr>
-      </w:pPr>
-      <w:r>
-        <w:t xml:space="preserve">Join the All Demand Points table with the </w:t>
-      </w:r>
-      <w:r>
-        <w:t>[State]_</w:t>
-      </w:r>
-      <w:proofErr w:type="spellStart"/>
-      <w:r>
-        <w:t>Census_Blocks</w:t>
-      </w:r>
-      <w:proofErr w:type="spellEnd"/>
-      <w:r>
-        <w:t>_[#]_Sums</w:t>
-      </w:r>
-      <w:r>
-        <w:t xml:space="preserve"> table with field CLUSTER_ID, with the former as the primary table. </w:t>
-      </w:r>
-      <w:bookmarkStart w:id="0" w:name="_GoBack"/>
-      <w:bookmarkEnd w:id="0"/>
+        <w:t xml:space="preserve">Join the All Demand Points table with the [State]_Census_Blocks_[#]_Sums table with field CLUSTER_ID, with the former as the primary table. </w:t>
+      </w:r>
     </w:p>
     <w:sectPr>
       <w:pgSz w:w="12240" w:h="15840"/>
@@ -874,6 +693,104 @@
       <w:contextualSpacing/>
     </w:pPr>
   </w:style>
+  <w:style w:type="character" w:styleId="CommentReference">
+    <w:name w:val="annotation reference"/>
+    <w:basedOn w:val="DefaultParagraphFont"/>
+    <w:uiPriority w:val="99"/>
+    <w:semiHidden/>
+    <w:unhideWhenUsed/>
+    <w:rsid w:val="0045463B"/>
+    <w:rPr>
+      <w:sz w:val="16"/>
+      <w:szCs w:val="16"/>
+    </w:rPr>
+  </w:style>
+  <w:style w:type="paragraph" w:styleId="CommentText">
+    <w:name w:val="annotation text"/>
+    <w:basedOn w:val="Normal"/>
+    <w:link w:val="CommentTextChar"/>
+    <w:uiPriority w:val="99"/>
+    <w:semiHidden/>
+    <w:unhideWhenUsed/>
+    <w:rsid w:val="0045463B"/>
+    <w:pPr>
+      <w:spacing w:line="240" w:lineRule="auto"/>
+    </w:pPr>
+    <w:rPr>
+      <w:sz w:val="20"/>
+      <w:szCs w:val="20"/>
+    </w:rPr>
+  </w:style>
+  <w:style w:type="character" w:customStyle="1" w:styleId="CommentTextChar">
+    <w:name w:val="Comment Text Char"/>
+    <w:basedOn w:val="DefaultParagraphFont"/>
+    <w:link w:val="CommentText"/>
+    <w:uiPriority w:val="99"/>
+    <w:semiHidden/>
+    <w:rsid w:val="0045463B"/>
+    <w:rPr>
+      <w:sz w:val="20"/>
+      <w:szCs w:val="20"/>
+    </w:rPr>
+  </w:style>
+  <w:style w:type="paragraph" w:styleId="CommentSubject">
+    <w:name w:val="annotation subject"/>
+    <w:basedOn w:val="CommentText"/>
+    <w:next w:val="CommentText"/>
+    <w:link w:val="CommentSubjectChar"/>
+    <w:uiPriority w:val="99"/>
+    <w:semiHidden/>
+    <w:unhideWhenUsed/>
+    <w:rsid w:val="0045463B"/>
+    <w:rPr>
+      <w:b/>
+      <w:bCs/>
+    </w:rPr>
+  </w:style>
+  <w:style w:type="character" w:customStyle="1" w:styleId="CommentSubjectChar">
+    <w:name w:val="Comment Subject Char"/>
+    <w:basedOn w:val="CommentTextChar"/>
+    <w:link w:val="CommentSubject"/>
+    <w:uiPriority w:val="99"/>
+    <w:semiHidden/>
+    <w:rsid w:val="0045463B"/>
+    <w:rPr>
+      <w:b/>
+      <w:bCs/>
+      <w:sz w:val="20"/>
+      <w:szCs w:val="20"/>
+    </w:rPr>
+  </w:style>
+  <w:style w:type="paragraph" w:styleId="BalloonText">
+    <w:name w:val="Balloon Text"/>
+    <w:basedOn w:val="Normal"/>
+    <w:link w:val="BalloonTextChar"/>
+    <w:uiPriority w:val="99"/>
+    <w:semiHidden/>
+    <w:unhideWhenUsed/>
+    <w:rsid w:val="0045463B"/>
+    <w:pPr>
+      <w:spacing w:after="0" w:line="240" w:lineRule="auto"/>
+    </w:pPr>
+    <w:rPr>
+      <w:rFonts w:ascii="Segoe UI" w:hAnsi="Segoe UI" w:cs="Segoe UI"/>
+      <w:sz w:val="18"/>
+      <w:szCs w:val="18"/>
+    </w:rPr>
+  </w:style>
+  <w:style w:type="character" w:customStyle="1" w:styleId="BalloonTextChar">
+    <w:name w:val="Balloon Text Char"/>
+    <w:basedOn w:val="DefaultParagraphFont"/>
+    <w:link w:val="BalloonText"/>
+    <w:uiPriority w:val="99"/>
+    <w:semiHidden/>
+    <w:rsid w:val="0045463B"/>
+    <w:rPr>
+      <w:rFonts w:ascii="Segoe UI" w:hAnsi="Segoe UI" w:cs="Segoe UI"/>
+      <w:sz w:val="18"/>
+      <w:szCs w:val="18"/>
+    </w:rPr>
+  </w:style>
 </w:styles>
 </file>
 

</xml_diff>

<commit_message>
Created Demand Preprocessing Model
</commit_message>
<xml_diff>
--- a/Planning Documents/Data_Preprocessing_Steps.docx
+++ b/Planning Documents/Data_Preprocessing_Steps.docx
@@ -31,13 +31,46 @@
         </w:numPr>
       </w:pPr>
       <w:r>
-        <w:t xml:space="preserve">Create a new calculated field in the X21 Veteran Status table, called “Real_GEOID”. Set it equal to </w:t>
+        <w:t>Create a new calculated field in the X21 Veteran Status table, called “</w:t>
+      </w:r>
+      <w:proofErr w:type="spellStart"/>
+      <w:r>
+        <w:t>Real_GEOID</w:t>
+      </w:r>
+      <w:proofErr w:type="spellEnd"/>
+      <w:r>
+        <w:t xml:space="preserve">”. Set it equal </w:t>
+      </w:r>
+      <w:proofErr w:type="gramStart"/>
+      <w:r>
+        <w:t xml:space="preserve">to </w:t>
       </w:r>
       <w:r>
         <w:rPr>
           <w:b/>
         </w:rPr>
-        <w:t>!GEOID![!GEOID!.find(‘</w:t>
+        <w:t>!GEOID</w:t>
+      </w:r>
+      <w:proofErr w:type="gramEnd"/>
+      <w:r>
+        <w:rPr>
+          <w:b/>
+        </w:rPr>
+        <w:t>![!</w:t>
+      </w:r>
+      <w:proofErr w:type="spellStart"/>
+      <w:r>
+        <w:rPr>
+          <w:b/>
+        </w:rPr>
+        <w:t>GEOID!.find</w:t>
+      </w:r>
+      <w:proofErr w:type="spellEnd"/>
+      <w:r>
+        <w:rPr>
+          <w:b/>
+        </w:rPr>
+        <w:t>(‘</w:t>
       </w:r>
       <w:r>
         <w:rPr>
@@ -52,10 +85,24 @@
         <w:t>)+1:]</w:t>
       </w:r>
       <w:r>
-        <w:t>.  Join the ACS table with the X_21 table by the GEOID and Real_GEOID fields, respectively, with the ACS as the primary</w:t>
-      </w:r>
-      <w:r>
-        <w:t>; Field Type should be “Text”.</w:t>
+        <w:t xml:space="preserve">.  Join the ACS table with the X_21 table by the GEOID and </w:t>
+      </w:r>
+      <w:proofErr w:type="spellStart"/>
+      <w:r>
+        <w:t>Real_GEOID</w:t>
+      </w:r>
+      <w:proofErr w:type="spellEnd"/>
+      <w:r>
+        <w:t xml:space="preserve"> fields, respectively, with the ACS as the primary</w:t>
+      </w:r>
+      <w:r>
+        <w:t xml:space="preserve">; </w:t>
+      </w:r>
+      <w:r>
+        <w:t>f</w:t>
+      </w:r>
+      <w:r>
+        <w:t>ield Type should be “Text”.</w:t>
       </w:r>
     </w:p>
     <w:p>
@@ -67,7 +114,15 @@
         </w:numPr>
       </w:pPr>
       <w:r>
-        <w:t>Use the mean center tool to create a new table, [State]_Census_Blocks_VetData_Centroids. The input table will be the ACS table and the case field will be GEOID.</w:t>
+        <w:t>Use the mean center tool to create a new table, [State]_</w:t>
+      </w:r>
+      <w:proofErr w:type="spellStart"/>
+      <w:r>
+        <w:t>Census_Blocks_VetData_Centroids</w:t>
+      </w:r>
+      <w:proofErr w:type="spellEnd"/>
+      <w:r>
+        <w:t>. The input table will be the ACS table and the case field will be GEOID.</w:t>
       </w:r>
     </w:p>
     <w:p>
@@ -79,7 +134,15 @@
         </w:numPr>
       </w:pPr>
       <w:r>
-        <w:t>Use the dissolve tool to create a new table, [State]_Census_Blocks_VetSums. The input features will be the ACS table, the dissolve field will be GEOID, and the statistics field will be “Total Veterans” (computed in step 2</w:t>
+        <w:t>Use the dissolve tool to create a new table, [State]_</w:t>
+      </w:r>
+      <w:proofErr w:type="spellStart"/>
+      <w:r>
+        <w:t>Census_Blocks_VetSums</w:t>
+      </w:r>
+      <w:proofErr w:type="spellEnd"/>
+      <w:r>
+        <w:t>. The input features will be the ACS table, the dissolve field will be GEOID, and the statistics field will be “Total Veterans” (computed in step 2</w:t>
       </w:r>
       <w:r>
         <w:t>, we want to take the sum</w:t>
@@ -87,8 +150,6 @@
       <w:r>
         <w:t>).</w:t>
       </w:r>
-      <w:bookmarkStart w:id="0" w:name="_GoBack"/>
-      <w:bookmarkEnd w:id="0"/>
     </w:p>
     <w:p>
       <w:pPr>
@@ -99,7 +160,23 @@
         </w:numPr>
       </w:pPr>
       <w:r>
-        <w:t>Join the [State]_Census_Blocks_VetData_Centroids table with the [State]_Census_Blocks_VetSums table, using GEOID as the join field and the former table as the primary.</w:t>
+        <w:t>Join the [State]_</w:t>
+      </w:r>
+      <w:proofErr w:type="spellStart"/>
+      <w:r>
+        <w:t>Census_Blocks_VetData_Centroids</w:t>
+      </w:r>
+      <w:proofErr w:type="spellEnd"/>
+      <w:r>
+        <w:t xml:space="preserve"> table with the [State]_</w:t>
+      </w:r>
+      <w:proofErr w:type="spellStart"/>
+      <w:r>
+        <w:t>Census_Blocks_VetSums</w:t>
+      </w:r>
+      <w:proofErr w:type="spellEnd"/>
+      <w:r>
+        <w:t xml:space="preserve"> table, using GEOID as the join field and the former table as the primary.</w:t>
       </w:r>
     </w:p>
     <w:p>
@@ -111,7 +188,44 @@
         </w:numPr>
       </w:pPr>
       <w:r>
-        <w:t>Use the spatially constrained multivariate clustering tool to create a table called [State]_Census_Blocks_VetData_[#]_Clusters. Set input features to [State]_Census_Blocks_VetData_Centroids, and the analysis fields to the XCord and YCord. Set the number of clusters ([#]) to 2*the number of counties in the state. Leave everything else blank.</w:t>
+        <w:t>Use the spatially constrained multivariate clustering tool to create a table called [State]_</w:t>
+      </w:r>
+      <w:proofErr w:type="spellStart"/>
+      <w:r>
+        <w:t>Census_Blocks_VetData</w:t>
+      </w:r>
+      <w:proofErr w:type="spellEnd"/>
+      <w:proofErr w:type="gramStart"/>
+      <w:r>
+        <w:t>_[</w:t>
+      </w:r>
+      <w:proofErr w:type="gramEnd"/>
+      <w:r>
+        <w:t>#]_Clusters. Set input features to [State]_</w:t>
+      </w:r>
+      <w:proofErr w:type="spellStart"/>
+      <w:r>
+        <w:t>Census_Blocks_VetData_Centroids</w:t>
+      </w:r>
+      <w:proofErr w:type="spellEnd"/>
+      <w:r>
+        <w:t xml:space="preserve">, and the analysis fields to the </w:t>
+      </w:r>
+      <w:proofErr w:type="spellStart"/>
+      <w:r>
+        <w:t>XCord</w:t>
+      </w:r>
+      <w:proofErr w:type="spellEnd"/>
+      <w:r>
+        <w:t xml:space="preserve"> and </w:t>
+      </w:r>
+      <w:proofErr w:type="spellStart"/>
+      <w:r>
+        <w:t>YCord</w:t>
+      </w:r>
+      <w:proofErr w:type="spellEnd"/>
+      <w:r>
+        <w:t>. Set the number of clusters ([#]) to 2*the number of counties in the state. Leave everything else blank.</w:t>
       </w:r>
     </w:p>
     <w:p>
@@ -123,8 +237,43 @@
         </w:numPr>
       </w:pPr>
       <w:r>
-        <w:t>Use the mean center tool to create a new table, All Demand Points. The input table will be [State]_Census_Blocks_VetData_[#]_Clusters and the case field will be CLUSTER_ID</w:t>
-      </w:r>
+        <w:t xml:space="preserve">Join the </w:t>
+      </w:r>
+      <w:r>
+        <w:t>[State]_</w:t>
+      </w:r>
+      <w:proofErr w:type="spellStart"/>
+      <w:r>
+        <w:t>Census_Blocks_VetData</w:t>
+      </w:r>
+      <w:proofErr w:type="spellEnd"/>
+      <w:r>
+        <w:t>_[#]_Clusters</w:t>
+      </w:r>
+      <w:r>
+        <w:t xml:space="preserve"> table with the </w:t>
+      </w:r>
+      <w:r>
+        <w:t>[State]_</w:t>
+      </w:r>
+      <w:proofErr w:type="spellStart"/>
+      <w:r>
+        <w:t>Census_Blocks_VetData_Centroids</w:t>
+      </w:r>
+      <w:proofErr w:type="spellEnd"/>
+      <w:r>
+        <w:t xml:space="preserve">, using field </w:t>
+      </w:r>
+      <w:proofErr w:type="spellStart"/>
+      <w:r>
+        <w:t>XCord</w:t>
+      </w:r>
+      <w:proofErr w:type="spellEnd"/>
+      <w:r>
+        <w:t xml:space="preserve"> and using the former table as the primary.</w:t>
+      </w:r>
+      <w:bookmarkStart w:id="0" w:name="_GoBack"/>
+      <w:bookmarkEnd w:id="0"/>
     </w:p>
     <w:p>
       <w:pPr>
@@ -135,7 +284,20 @@
         </w:numPr>
       </w:pPr>
       <w:r>
-        <w:t>Use the dissolve tool to create a new table, [State]_Census_Blocks_[#]_Sums. The input features will be [State]_Census_Blocks_VetData_[#]_Clusters, the dissolve field will be CLUSTER_ID, and the statistics field will be the “Total Veterans” field (we want the sum).</w:t>
+        <w:t>Use the mean center tool to create a new table, All Demand Points. The input table will be [State]_</w:t>
+      </w:r>
+      <w:proofErr w:type="spellStart"/>
+      <w:r>
+        <w:t>Census_Blocks_VetData</w:t>
+      </w:r>
+      <w:proofErr w:type="spellEnd"/>
+      <w:proofErr w:type="gramStart"/>
+      <w:r>
+        <w:t>_[</w:t>
+      </w:r>
+      <w:proofErr w:type="gramEnd"/>
+      <w:r>
+        <w:t>#]_Clusters and the case field will be CLUSTER_ID</w:t>
       </w:r>
     </w:p>
     <w:p>
@@ -147,7 +309,58 @@
         </w:numPr>
       </w:pPr>
       <w:r>
-        <w:t xml:space="preserve">Join the All Demand Points table with the [State]_Census_Blocks_[#]_Sums table with field CLUSTER_ID, with the former as the primary table. </w:t>
+        <w:t>Use the dissolve tool to create a new table, [State]_</w:t>
+      </w:r>
+      <w:proofErr w:type="spellStart"/>
+      <w:r>
+        <w:t>Census_Blocks</w:t>
+      </w:r>
+      <w:proofErr w:type="spellEnd"/>
+      <w:proofErr w:type="gramStart"/>
+      <w:r>
+        <w:t>_[</w:t>
+      </w:r>
+      <w:proofErr w:type="gramEnd"/>
+      <w:r>
+        <w:t>#]_Sums. The input features will be [State]_</w:t>
+      </w:r>
+      <w:proofErr w:type="spellStart"/>
+      <w:r>
+        <w:t>Census_Blocks_VetData</w:t>
+      </w:r>
+      <w:proofErr w:type="spellEnd"/>
+      <w:proofErr w:type="gramStart"/>
+      <w:r>
+        <w:t>_[</w:t>
+      </w:r>
+      <w:proofErr w:type="gramEnd"/>
+      <w:r>
+        <w:t>#]_Clusters, the dissolve field will be CLUSTER_ID, and the statistics field will be the “Total Veterans” field (we want the sum).</w:t>
+      </w:r>
+    </w:p>
+    <w:p>
+      <w:pPr>
+        <w:pStyle w:val="ListParagraph"/>
+        <w:numPr>
+          <w:ilvl w:val="0"/>
+          <w:numId w:val="1"/>
+        </w:numPr>
+      </w:pPr>
+      <w:r>
+        <w:t>Join the All Demand Points table with the [State]_</w:t>
+      </w:r>
+      <w:proofErr w:type="spellStart"/>
+      <w:r>
+        <w:t>Census_Blocks</w:t>
+      </w:r>
+      <w:proofErr w:type="spellEnd"/>
+      <w:proofErr w:type="gramStart"/>
+      <w:r>
+        <w:t>_[</w:t>
+      </w:r>
+      <w:proofErr w:type="gramEnd"/>
+      <w:r>
+        <w:t xml:space="preserve">#]_Sums table with field CLUSTER_ID, with the former as the primary table. </w:t>
       </w:r>
     </w:p>
     <w:sectPr>

</xml_diff>